<commit_message>
Working on article and changed morning cartoon
</commit_message>
<xml_diff>
--- a/Articles/2024/4-A-Few-CSS-Techniques/A Few CSS Techniques.docx
+++ b/Articles/2024/4-A-Few-CSS-Techniques/A Few CSS Techniques.docx
@@ -15,10 +15,7 @@
         <w:pStyle w:val="TOCHeading"/>
       </w:pPr>
       <w:r>
-        <w:t xml:space="preserve">Table of </w:t>
-      </w:r>
-      <w:r>
-        <w:t>Contents</w:t>
+        <w:t>Table of Contents</w:t>
       </w:r>
     </w:p>
     <w:p/>
@@ -63,21 +60,7 @@
                 <w:rStyle w:val="Hyperlink"/>
                 <w:noProof/>
               </w:rPr>
-              <w:t xml:space="preserve">Box </w:t>
-            </w:r>
-            <w:r>
-              <w:rPr>
-                <w:rStyle w:val="Hyperlink"/>
-                <w:noProof/>
-              </w:rPr>
-              <w:t>S</w:t>
-            </w:r>
-            <w:r>
-              <w:rPr>
-                <w:rStyle w:val="Hyperlink"/>
-                <w:noProof/>
-              </w:rPr>
-              <w:t>hadows</w:t>
+              <w:t>Box Shadows</w:t>
             </w:r>
             <w:r>
               <w:rPr>
@@ -145,21 +128,7 @@
                 <w:rStyle w:val="Hyperlink"/>
                 <w:noProof/>
               </w:rPr>
-              <w:t>CSS Rounded Cor</w:t>
-            </w:r>
-            <w:r>
-              <w:rPr>
-                <w:rStyle w:val="Hyperlink"/>
-                <w:noProof/>
-              </w:rPr>
-              <w:t>n</w:t>
-            </w:r>
-            <w:r>
-              <w:rPr>
-                <w:rStyle w:val="Hyperlink"/>
-                <w:noProof/>
-              </w:rPr>
-              <w:t>ers</w:t>
+              <w:t>CSS Rounded Corners</w:t>
             </w:r>
             <w:r>
               <w:rPr>
@@ -227,21 +196,7 @@
                 <w:rStyle w:val="Hyperlink"/>
                 <w:noProof/>
               </w:rPr>
-              <w:t>Gradients using Transparen</w:t>
-            </w:r>
-            <w:r>
-              <w:rPr>
-                <w:rStyle w:val="Hyperlink"/>
-                <w:noProof/>
-              </w:rPr>
-              <w:t>c</w:t>
-            </w:r>
-            <w:r>
-              <w:rPr>
-                <w:rStyle w:val="Hyperlink"/>
-                <w:noProof/>
-              </w:rPr>
-              <w:t>y</w:t>
+              <w:t>Gradients using Transparency</w:t>
             </w:r>
             <w:r>
               <w:rPr>
@@ -383,6 +338,9 @@
     </w:p>
     <w:p>
       <w:r>
+        <w:rPr>
+          <w:noProof/>
+        </w:rPr>
         <w:lastRenderedPageBreak/>
         <w:drawing>
           <wp:inline distT="0" distB="0" distL="0" distR="0" wp14:anchorId="2FEB0B6C" wp14:editId="67220AC5">
@@ -437,6 +395,9 @@
     </w:p>
     <w:p>
       <w:r>
+        <w:rPr>
+          <w:noProof/>
+        </w:rPr>
         <w:drawing>
           <wp:inline distT="0" distB="0" distL="0" distR="0" wp14:anchorId="6E3AFC7D" wp14:editId="67F52AD7">
             <wp:extent cx="1838582" cy="333422"/>
@@ -496,6 +457,7 @@
       <w:r>
         <w:rPr>
           <w:rStyle w:val="Strong"/>
+          <w:noProof/>
         </w:rPr>
         <w:drawing>
           <wp:inline distT="0" distB="0" distL="0" distR="0" wp14:anchorId="268F10F6" wp14:editId="598A68EF">
@@ -563,6 +525,9 @@
     </w:p>
     <w:p>
       <w:r>
+        <w:rPr>
+          <w:noProof/>
+        </w:rPr>
         <w:drawing>
           <wp:inline distT="0" distB="0" distL="0" distR="0" wp14:anchorId="6792E4DB" wp14:editId="096291FC">
             <wp:extent cx="1971950" cy="1467055"/>
@@ -615,6 +580,9 @@
     </w:p>
     <w:p>
       <w:r>
+        <w:rPr>
+          <w:noProof/>
+        </w:rPr>
         <w:drawing>
           <wp:inline distT="0" distB="0" distL="0" distR="0" wp14:anchorId="3EA125C9" wp14:editId="473371F3">
             <wp:extent cx="1829055" cy="304843"/>
@@ -675,6 +643,7 @@
       <w:r>
         <w:rPr>
           <w:rStyle w:val="Strong"/>
+          <w:noProof/>
         </w:rPr>
         <w:drawing>
           <wp:inline distT="0" distB="0" distL="0" distR="0" wp14:anchorId="28739321" wp14:editId="74E01E38">
@@ -742,6 +711,9 @@
     </w:p>
     <w:p>
       <w:r>
+        <w:rPr>
+          <w:noProof/>
+        </w:rPr>
         <w:drawing>
           <wp:inline distT="0" distB="0" distL="0" distR="0" wp14:anchorId="754556E2" wp14:editId="002319E9">
             <wp:extent cx="2029108" cy="1362265"/>
@@ -794,6 +766,9 @@
     </w:p>
     <w:p>
       <w:r>
+        <w:rPr>
+          <w:noProof/>
+        </w:rPr>
         <w:drawing>
           <wp:inline distT="0" distB="0" distL="0" distR="0" wp14:anchorId="68CDFDAB" wp14:editId="41896AC1">
             <wp:extent cx="1829055" cy="247685"/>
@@ -854,6 +829,7 @@
       <w:r>
         <w:rPr>
           <w:rStyle w:val="Strong"/>
+          <w:noProof/>
         </w:rPr>
         <w:drawing>
           <wp:inline distT="0" distB="0" distL="0" distR="0" wp14:anchorId="20B3686E" wp14:editId="1DBA10EA">
@@ -925,6 +901,9 @@
     </w:p>
     <w:p>
       <w:r>
+        <w:rPr>
+          <w:noProof/>
+        </w:rPr>
         <w:lastRenderedPageBreak/>
         <w:drawing>
           <wp:inline distT="0" distB="0" distL="0" distR="0" wp14:anchorId="57584E41" wp14:editId="71BEF1F2">
@@ -978,6 +957,9 @@
     </w:p>
     <w:p>
       <w:r>
+        <w:rPr>
+          <w:noProof/>
+        </w:rPr>
         <w:drawing>
           <wp:inline distT="0" distB="0" distL="0" distR="0" wp14:anchorId="3BF6DD21" wp14:editId="088E19C0">
             <wp:extent cx="1838582" cy="257211"/>
@@ -1038,6 +1020,7 @@
       <w:r>
         <w:rPr>
           <w:rStyle w:val="Strong"/>
+          <w:noProof/>
         </w:rPr>
         <w:drawing>
           <wp:inline distT="0" distB="0" distL="0" distR="0" wp14:anchorId="7D7990F6" wp14:editId="3BBB3450">
@@ -1119,20 +1102,15 @@
         <w:t>, right after the color definition in the rule.</w:t>
       </w:r>
       <w:r>
-        <w:t xml:space="preserve"> However, when you set the inset, and then set a spread radius, the spread radius will </w:t>
-      </w:r>
-      <w:proofErr w:type="gramStart"/>
-      <w:r>
-        <w:t>effect</w:t>
-      </w:r>
-      <w:proofErr w:type="gramEnd"/>
-      <w:r>
-        <w:t xml:space="preserve"> the top box and not the shadow underneath of it.</w:t>
+        <w:t xml:space="preserve"> However, when you set the inset, and then set a spread radius, the spread radius will effect the top box and not the shadow underneath of it.</w:t>
       </w:r>
     </w:p>
     <w:p/>
     <w:p>
       <w:r>
+        <w:rPr>
+          <w:noProof/>
+        </w:rPr>
         <w:drawing>
           <wp:inline distT="0" distB="0" distL="0" distR="0" wp14:anchorId="3A8D7AF8" wp14:editId="60B35688">
             <wp:extent cx="1914792" cy="1238423"/>
@@ -1186,6 +1164,9 @@
     </w:p>
     <w:p>
       <w:r>
+        <w:rPr>
+          <w:noProof/>
+        </w:rPr>
         <w:lastRenderedPageBreak/>
         <w:drawing>
           <wp:inline distT="0" distB="0" distL="0" distR="0" wp14:anchorId="7CD90552" wp14:editId="2CAE1B38">
@@ -1247,6 +1228,7 @@
       <w:r>
         <w:rPr>
           <w:rStyle w:val="Strong"/>
+          <w:noProof/>
         </w:rPr>
         <w:drawing>
           <wp:inline distT="0" distB="0" distL="0" distR="0" wp14:anchorId="4CFFE406" wp14:editId="0FDB931F">
@@ -1336,6 +1318,9 @@
     </w:p>
     <w:p>
       <w:r>
+        <w:rPr>
+          <w:noProof/>
+        </w:rPr>
         <w:lastRenderedPageBreak/>
         <w:drawing>
           <wp:inline distT="0" distB="0" distL="0" distR="0" wp14:anchorId="5E734908" wp14:editId="07C5A8FA">
@@ -1397,6 +1382,7 @@
       <w:r>
         <w:rPr>
           <w:rStyle w:val="Strong"/>
+          <w:noProof/>
         </w:rPr>
         <w:lastRenderedPageBreak/>
         <w:drawing>
@@ -1465,6 +1451,7 @@
       <w:r>
         <w:rPr>
           <w:rStyle w:val="Strong"/>
+          <w:noProof/>
         </w:rPr>
         <w:drawing>
           <wp:inline distT="0" distB="0" distL="0" distR="0" wp14:anchorId="3CB36700" wp14:editId="5A1FC6F3">
@@ -1553,6 +1540,19 @@
       </w:r>
     </w:p>
     <w:p>
+      <w:pPr>
+        <w:rPr>
+          <w:rStyle w:val="IntenseReference"/>
+        </w:rPr>
+      </w:pPr>
+      <w:r>
+        <w:rPr>
+          <w:rStyle w:val="IntenseReference"/>
+        </w:rPr>
+        <w:t>Gradient with Transparency</w:t>
+      </w:r>
+    </w:p>
+    <w:p>
       <w:r>
         <w:t xml:space="preserve">This might sound somewhat strange at first, but after thinking about it creating the gradient inside of the </w:t>
       </w:r>
@@ -1607,19 +1607,14 @@
         <w:t>b</w:t>
       </w:r>
       <w:r>
-        <w:t xml:space="preserve"> position, so I get all blue. The little a at the end of the </w:t>
-      </w:r>
-      <w:proofErr w:type="spellStart"/>
-      <w:r>
-        <w:t>rgba</w:t>
-      </w:r>
-      <w:proofErr w:type="spellEnd"/>
-      <w:r>
-        <w:t xml:space="preserve"> stands for alpha and that is what is making the left side appear to be transparent. Alpha is a value that is set from 0 to 1. Setting it at 0 will make it all transparent, and 1 will mean no transparency.</w:t>
-      </w:r>
-    </w:p>
-    <w:p>
-      <w:r>
+        <w:t xml:space="preserve"> position, so I get all blue. The little a at the end of the rgba stands for alpha and that is what is making the left side appear to be transparent. Alpha is a value that is set from 0 to 1. Setting it at 0 will make it all transparent, and 1 will mean no transparency.</w:t>
+      </w:r>
+    </w:p>
+    <w:p>
+      <w:r>
+        <w:rPr>
+          <w:noProof/>
+        </w:rPr>
         <w:drawing>
           <wp:inline distT="0" distB="0" distL="0" distR="0" wp14:anchorId="113E4123" wp14:editId="2D12F8A0">
             <wp:extent cx="5896798" cy="2400635"/>
@@ -1679,6 +1674,7 @@
       <w:r>
         <w:rPr>
           <w:rStyle w:val="Strong"/>
+          <w:noProof/>
         </w:rPr>
         <w:drawing>
           <wp:inline distT="0" distB="0" distL="0" distR="0" wp14:anchorId="184793E4" wp14:editId="43B6241B">
@@ -1755,7 +1751,6 @@
           <w:rStyle w:val="Strong"/>
           <w:noProof/>
         </w:rPr>
-        <w:lastRenderedPageBreak/>
         <w:drawing>
           <wp:inline distT="0" distB="0" distL="0" distR="0" wp14:anchorId="57300E5C" wp14:editId="67EBADDF">
             <wp:extent cx="4905375" cy="1847850"/>
@@ -1798,6 +1793,232 @@
                     <a:ln>
                       <a:noFill/>
                     </a:ln>
+                  </pic:spPr>
+                </pic:pic>
+              </a:graphicData>
+            </a:graphic>
+          </wp:inline>
+        </w:drawing>
+      </w:r>
+    </w:p>
+    <w:p>
+      <w:pPr>
+        <w:rPr>
+          <w:rStyle w:val="Strong"/>
+        </w:rPr>
+      </w:pPr>
+    </w:p>
+    <w:p>
+      <w:pPr>
+        <w:rPr>
+          <w:rStyle w:val="IntenseReference"/>
+        </w:rPr>
+      </w:pPr>
+      <w:r>
+        <w:rPr>
+          <w:rStyle w:val="IntenseReference"/>
+        </w:rPr>
+        <w:t>Plain Gradient</w:t>
+      </w:r>
+    </w:p>
+    <w:p>
+      <w:r>
+        <w:t>You can find a color pallet online, and then just take the colors to create a gradient</w:t>
+      </w:r>
+    </w:p>
+    <w:p>
+      <w:r>
+        <w:drawing>
+          <wp:inline distT="0" distB="0" distL="0" distR="0" wp14:anchorId="7F3195BB" wp14:editId="66EF81B4">
+            <wp:extent cx="5138577" cy="2533650"/>
+            <wp:effectExtent l="0" t="0" r="5080" b="0"/>
+            <wp:docPr id="1158987145" name="Picture 1"/>
+            <wp:cNvGraphicFramePr>
+              <a:graphicFrameLocks xmlns:a="http://schemas.openxmlformats.org/drawingml/2006/main" noChangeAspect="1"/>
+            </wp:cNvGraphicFramePr>
+            <a:graphic xmlns:a="http://schemas.openxmlformats.org/drawingml/2006/main">
+              <a:graphicData uri="http://schemas.openxmlformats.org/drawingml/2006/picture">
+                <pic:pic xmlns:pic="http://schemas.openxmlformats.org/drawingml/2006/picture">
+                  <pic:nvPicPr>
+                    <pic:cNvPr id="1158987145" name=""/>
+                    <pic:cNvPicPr/>
+                  </pic:nvPicPr>
+                  <pic:blipFill rotWithShape="1">
+                    <a:blip r:embed="rId29"/>
+                    <a:srcRect t="29766"/>
+                    <a:stretch/>
+                  </pic:blipFill>
+                  <pic:spPr bwMode="auto">
+                    <a:xfrm>
+                      <a:off x="0" y="0"/>
+                      <a:ext cx="5155512" cy="2542000"/>
+                    </a:xfrm>
+                    <a:prstGeom prst="rect">
+                      <a:avLst/>
+                    </a:prstGeom>
+                    <a:ln>
+                      <a:noFill/>
+                    </a:ln>
+                    <a:extLst>
+                      <a:ext uri="{53640926-AAD7-44D8-BBD7-CCE9431645EC}">
+                        <a14:shadowObscured xmlns:a14="http://schemas.microsoft.com/office/drawing/2010/main"/>
+                      </a:ext>
+                    </a:extLst>
+                  </pic:spPr>
+                </pic:pic>
+              </a:graphicData>
+            </a:graphic>
+          </wp:inline>
+        </w:drawing>
+      </w:r>
+    </w:p>
+    <w:p/>
+    <w:p>
+      <w:r>
+        <w:lastRenderedPageBreak/>
+        <w:drawing>
+          <wp:inline distT="0" distB="0" distL="0" distR="0" wp14:anchorId="306F0EC6" wp14:editId="2F96825F">
+            <wp:extent cx="5420481" cy="2200582"/>
+            <wp:effectExtent l="0" t="0" r="8890" b="9525"/>
+            <wp:docPr id="298146765" name="Picture 1"/>
+            <wp:cNvGraphicFramePr>
+              <a:graphicFrameLocks xmlns:a="http://schemas.openxmlformats.org/drawingml/2006/main" noChangeAspect="1"/>
+            </wp:cNvGraphicFramePr>
+            <a:graphic xmlns:a="http://schemas.openxmlformats.org/drawingml/2006/main">
+              <a:graphicData uri="http://schemas.openxmlformats.org/drawingml/2006/picture">
+                <pic:pic xmlns:pic="http://schemas.openxmlformats.org/drawingml/2006/picture">
+                  <pic:nvPicPr>
+                    <pic:cNvPr id="298146765" name=""/>
+                    <pic:cNvPicPr/>
+                  </pic:nvPicPr>
+                  <pic:blipFill>
+                    <a:blip r:embed="rId30"/>
+                    <a:stretch>
+                      <a:fillRect/>
+                    </a:stretch>
+                  </pic:blipFill>
+                  <pic:spPr>
+                    <a:xfrm>
+                      <a:off x="0" y="0"/>
+                      <a:ext cx="5420481" cy="2200582"/>
+                    </a:xfrm>
+                    <a:prstGeom prst="rect">
+                      <a:avLst/>
+                    </a:prstGeom>
+                  </pic:spPr>
+                </pic:pic>
+              </a:graphicData>
+            </a:graphic>
+          </wp:inline>
+        </w:drawing>
+      </w:r>
+    </w:p>
+    <w:p/>
+    <w:p>
+      <w:pPr>
+        <w:rPr>
+          <w:rStyle w:val="Strong"/>
+        </w:rPr>
+      </w:pPr>
+      <w:r>
+        <w:rPr>
+          <w:rStyle w:val="Strong"/>
+        </w:rPr>
+        <w:t>HTML</w:t>
+      </w:r>
+    </w:p>
+    <w:p>
+      <w:r>
+        <w:drawing>
+          <wp:inline distT="0" distB="0" distL="0" distR="0" wp14:anchorId="2BB397FA" wp14:editId="23DA1063">
+            <wp:extent cx="2105319" cy="352474"/>
+            <wp:effectExtent l="0" t="0" r="9525" b="9525"/>
+            <wp:docPr id="1097504366" name="Picture 1"/>
+            <wp:cNvGraphicFramePr>
+              <a:graphicFrameLocks xmlns:a="http://schemas.openxmlformats.org/drawingml/2006/main" noChangeAspect="1"/>
+            </wp:cNvGraphicFramePr>
+            <a:graphic xmlns:a="http://schemas.openxmlformats.org/drawingml/2006/main">
+              <a:graphicData uri="http://schemas.openxmlformats.org/drawingml/2006/picture">
+                <pic:pic xmlns:pic="http://schemas.openxmlformats.org/drawingml/2006/picture">
+                  <pic:nvPicPr>
+                    <pic:cNvPr id="1097504366" name=""/>
+                    <pic:cNvPicPr/>
+                  </pic:nvPicPr>
+                  <pic:blipFill>
+                    <a:blip r:embed="rId31"/>
+                    <a:stretch>
+                      <a:fillRect/>
+                    </a:stretch>
+                  </pic:blipFill>
+                  <pic:spPr>
+                    <a:xfrm>
+                      <a:off x="0" y="0"/>
+                      <a:ext cx="2105319" cy="352474"/>
+                    </a:xfrm>
+                    <a:prstGeom prst="rect">
+                      <a:avLst/>
+                    </a:prstGeom>
+                  </pic:spPr>
+                </pic:pic>
+              </a:graphicData>
+            </a:graphic>
+          </wp:inline>
+        </w:drawing>
+      </w:r>
+    </w:p>
+    <w:p/>
+    <w:p>
+      <w:pPr>
+        <w:rPr>
+          <w:rStyle w:val="Strong"/>
+        </w:rPr>
+      </w:pPr>
+      <w:r>
+        <w:rPr>
+          <w:rStyle w:val="Strong"/>
+        </w:rPr>
+        <w:t>CSS</w:t>
+      </w:r>
+    </w:p>
+    <w:p>
+      <w:pPr>
+        <w:rPr>
+          <w:rStyle w:val="Strong"/>
+        </w:rPr>
+      </w:pPr>
+      <w:r>
+        <w:rPr>
+          <w:rStyle w:val="Strong"/>
+        </w:rPr>
+        <w:drawing>
+          <wp:inline distT="0" distB="0" distL="0" distR="0" wp14:anchorId="115FFB6E" wp14:editId="2A3D6FBF">
+            <wp:extent cx="3286584" cy="1657581"/>
+            <wp:effectExtent l="0" t="0" r="9525" b="0"/>
+            <wp:docPr id="1712412696" name="Picture 1"/>
+            <wp:cNvGraphicFramePr>
+              <a:graphicFrameLocks xmlns:a="http://schemas.openxmlformats.org/drawingml/2006/main" noChangeAspect="1"/>
+            </wp:cNvGraphicFramePr>
+            <a:graphic xmlns:a="http://schemas.openxmlformats.org/drawingml/2006/main">
+              <a:graphicData uri="http://schemas.openxmlformats.org/drawingml/2006/picture">
+                <pic:pic xmlns:pic="http://schemas.openxmlformats.org/drawingml/2006/picture">
+                  <pic:nvPicPr>
+                    <pic:cNvPr id="1712412696" name=""/>
+                    <pic:cNvPicPr/>
+                  </pic:nvPicPr>
+                  <pic:blipFill>
+                    <a:blip r:embed="rId32"/>
+                    <a:stretch>
+                      <a:fillRect/>
+                    </a:stretch>
+                  </pic:blipFill>
+                  <pic:spPr>
+                    <a:xfrm>
+                      <a:off x="0" y="0"/>
+                      <a:ext cx="3286584" cy="1657581"/>
+                    </a:xfrm>
+                    <a:prstGeom prst="rect">
+                      <a:avLst/>
+                    </a:prstGeom>
                   </pic:spPr>
                 </pic:pic>
               </a:graphicData>

</xml_diff>